<commit_message>
Updates to csv parser header files
</commit_message>
<xml_diff>
--- a/C-CSVParser/doc/CSVParserDoc.docx
+++ b/C-CSVParser/doc/CSVParserDoc.docx
@@ -2,6 +2,22 @@
 <file path=word/document.xml><?xml version="1.0" encoding="utf-8"?>
 <w:document xmlns:wpc="http://schemas.microsoft.com/office/word/2010/wordprocessingCanvas" xmlns:cx="http://schemas.microsoft.com/office/drawing/2014/chartex" xmlns:cx1="http://schemas.microsoft.com/office/drawing/2015/9/8/chartex" xmlns:cx2="http://schemas.microsoft.com/office/drawing/2015/10/21/chartex" xmlns:cx3="http://schemas.microsoft.com/office/drawing/2016/5/9/chartex" xmlns:cx4="http://schemas.microsoft.com/office/drawing/2016/5/10/chartex" xmlns:cx5="http://schemas.microsoft.com/office/drawing/2016/5/11/chartex" xmlns:cx6="http://schemas.microsoft.com/office/drawing/2016/5/12/chartex" xmlns:cx7="http://schemas.microsoft.com/office/drawing/2016/5/13/chartex" xmlns:cx8="http://schemas.microsoft.com/office/drawing/2016/5/14/chartex" xmlns:mc="http://schemas.openxmlformats.org/markup-compatibility/2006" xmlns:aink="http://schemas.microsoft.com/office/drawing/2016/ink" xmlns:am3d="http://schemas.microsoft.com/office/drawing/2017/model3d" xmlns:o="urn:schemas-microsoft-com:office:office" xmlns:oel="http://schemas.microsoft.com/office/2019/extlst" xmlns:r="http://schemas.openxmlformats.org/officeDocument/2006/relationships" xmlns:m="http://schemas.openxmlformats.org/officeDocument/2006/math" xmlns:v="urn:schemas-microsoft-com:vml" xmlns:wp14="http://schemas.microsoft.com/office/word/2010/wordprocessingDrawing" xmlns:wp="http://schemas.openxmlformats.org/drawingml/2006/wordprocessingDrawing" xmlns:w10="urn:schemas-microsoft-com:office:word" xmlns:w="http://schemas.openxmlformats.org/wordprocessingml/2006/main" xmlns:w14="http://schemas.microsoft.com/office/word/2010/wordml" xmlns:w15="http://schemas.microsoft.com/office/word/2012/wordml" xmlns:w16cex="http://schemas.microsoft.com/office/word/2018/wordml/cex" xmlns:w16cid="http://schemas.microsoft.com/office/word/2016/wordml/cid" xmlns:w16="http://schemas.microsoft.com/office/word/2018/wordml" xmlns:w16sdtdh="http://schemas.microsoft.com/office/word/2020/wordml/sdtdatahash" xmlns:w16se="http://schemas.microsoft.com/office/word/2015/wordml/symex" xmlns:wpg="http://schemas.microsoft.com/office/word/2010/wordprocessingGroup" xmlns:wpi="http://schemas.microsoft.com/office/word/2010/wordprocessingInk" xmlns:wne="http://schemas.microsoft.com/office/word/2006/wordml" xmlns:wps="http://schemas.microsoft.com/office/word/2010/wordprocessingShape" mc:Ignorable="w14 w15 w16se w16cid w16 w16cex w16sdtdh wp14">
   <w:body>
+    <w:p>
+      <w:pPr>
+        <w:pStyle w:val="Title"/>
+      </w:pPr>
+      <w:r>
+        <w:t>C CSV Parser Documentation</w:t>
+      </w:r>
+    </w:p>
+    <w:p>
+      <w:pPr>
+        <w:pStyle w:val="Heading1"/>
+      </w:pPr>
+      <w:r>
+        <w:t>Functional Overview</w:t>
+      </w:r>
+    </w:p>
     <w:p/>
     <w:sectPr>
       <w:pgSz w:w="12240" w:h="15840"/>
@@ -412,6 +428,27 @@
     <w:name w:val="Normal"/>
     <w:qFormat/>
   </w:style>
+  <w:style w:type="paragraph" w:styleId="Heading1">
+    <w:name w:val="heading 1"/>
+    <w:basedOn w:val="Normal"/>
+    <w:next w:val="Normal"/>
+    <w:link w:val="Heading1Char"/>
+    <w:uiPriority w:val="9"/>
+    <w:qFormat/>
+    <w:rsid w:val="00A61B1F"/>
+    <w:pPr>
+      <w:keepNext/>
+      <w:keepLines/>
+      <w:spacing w:before="240" w:after="0"/>
+      <w:outlineLvl w:val="0"/>
+    </w:pPr>
+    <w:rPr>
+      <w:rFonts w:asciiTheme="majorHAnsi" w:eastAsiaTheme="majorEastAsia" w:hAnsiTheme="majorHAnsi" w:cstheme="majorBidi"/>
+      <w:color w:val="2F5496" w:themeColor="accent1" w:themeShade="BF"/>
+      <w:sz w:val="32"/>
+      <w:szCs w:val="32"/>
+    </w:rPr>
+  </w:style>
   <w:style w:type="character" w:default="1" w:styleId="DefaultParagraphFont">
     <w:name w:val="Default Paragraph Font"/>
     <w:uiPriority w:val="1"/>
@@ -500,6 +537,53 @@
       <w:bdr w:val="none" w:sz="0" w:space="0" w:color="auto"/>
       <w:shd w:val="pct10" w:color="auto" w:fill="auto"/>
       <w:lang w:val="en-CA"/>
+    </w:rPr>
+  </w:style>
+  <w:style w:type="character" w:customStyle="1" w:styleId="Heading1Char">
+    <w:name w:val="Heading 1 Char"/>
+    <w:basedOn w:val="DefaultParagraphFont"/>
+    <w:link w:val="Heading1"/>
+    <w:uiPriority w:val="9"/>
+    <w:rsid w:val="00A61B1F"/>
+    <w:rPr>
+      <w:rFonts w:asciiTheme="majorHAnsi" w:eastAsiaTheme="majorEastAsia" w:hAnsiTheme="majorHAnsi" w:cstheme="majorBidi"/>
+      <w:color w:val="2F5496" w:themeColor="accent1" w:themeShade="BF"/>
+      <w:sz w:val="32"/>
+      <w:szCs w:val="32"/>
+    </w:rPr>
+  </w:style>
+  <w:style w:type="paragraph" w:styleId="Title">
+    <w:name w:val="Title"/>
+    <w:basedOn w:val="Normal"/>
+    <w:next w:val="Normal"/>
+    <w:link w:val="TitleChar"/>
+    <w:uiPriority w:val="10"/>
+    <w:qFormat/>
+    <w:rsid w:val="00A61B1F"/>
+    <w:pPr>
+      <w:spacing w:after="0" w:line="240" w:lineRule="auto"/>
+      <w:contextualSpacing/>
+    </w:pPr>
+    <w:rPr>
+      <w:rFonts w:asciiTheme="majorHAnsi" w:eastAsiaTheme="majorEastAsia" w:hAnsiTheme="majorHAnsi" w:cstheme="majorBidi"/>
+      <w:spacing w:val="-10"/>
+      <w:kern w:val="28"/>
+      <w:sz w:val="56"/>
+      <w:szCs w:val="56"/>
+    </w:rPr>
+  </w:style>
+  <w:style w:type="character" w:customStyle="1" w:styleId="TitleChar">
+    <w:name w:val="Title Char"/>
+    <w:basedOn w:val="DefaultParagraphFont"/>
+    <w:link w:val="Title"/>
+    <w:uiPriority w:val="10"/>
+    <w:rsid w:val="00A61B1F"/>
+    <w:rPr>
+      <w:rFonts w:asciiTheme="majorHAnsi" w:eastAsiaTheme="majorEastAsia" w:hAnsiTheme="majorHAnsi" w:cstheme="majorBidi"/>
+      <w:spacing w:val="-10"/>
+      <w:kern w:val="28"/>
+      <w:sz w:val="56"/>
+      <w:szCs w:val="56"/>
     </w:rPr>
   </w:style>
 </w:styles>

</xml_diff>

<commit_message>
Implemented option for choosing quote character
</commit_message>
<xml_diff>
--- a/C-CSVParser/doc/CSVParserDoc.docx
+++ b/C-CSVParser/doc/CSVParserDoc.docx
@@ -5,93 +5,746 @@
     <w:p>
       <w:pPr>
         <w:pStyle w:val="Title"/>
-        <w:rPr>
-          <w:lang w:val="fr-FR"/>
-        </w:rPr>
       </w:pPr>
       <w:r>
-        <w:rPr>
-          <w:lang w:val="fr-FR"/>
-        </w:rPr>
-        <w:t xml:space="preserve">C CSV </w:t>
-      </w:r>
-      <w:r>
-        <w:t>Parser</w:t>
-      </w:r>
-      <w:r>
-        <w:rPr>
-          <w:lang w:val="fr-FR"/>
-        </w:rPr>
-        <w:t xml:space="preserve"> Documentation</w:t>
+        <w:t>C CSV Parser Documentation</w:t>
       </w:r>
     </w:p>
     <w:p>
       <w:pPr>
         <w:pStyle w:val="Heading1"/>
-        <w:rPr>
-          <w:lang w:val="fr-FR"/>
-        </w:rPr>
       </w:pPr>
       <w:r>
         <w:t>Overview</w:t>
       </w:r>
     </w:p>
     <w:p>
+      <w:r>
+        <w:t xml:space="preserve">The included </w:t>
+      </w:r>
+      <w:r>
+        <w:t>files provide</w:t>
+      </w:r>
+      <w:r>
+        <w:t xml:space="preserve"> functions to parse CSV (or other character separated) files and/or strings into an accessible structure in the C programming language. The underlying parsed structures make use of doubly linked lists and are allocated on the heap of the running program.</w:t>
+      </w:r>
+    </w:p>
+    <w:p>
+      <w:r>
+        <w:t xml:space="preserve">The reason I wrote this CSV parser for C is its ease of access. While there are several other CSV parsers available, I could not find anyone that </w:t>
+      </w:r>
+      <w:r>
+        <w:t>was as convenient as calling a function on a string or filename parameter and the parsed CSV structure being returned. Most of the parsers I found were more complicated than what I needed.</w:t>
+      </w:r>
+    </w:p>
+    <w:p>
+      <w:r>
+        <w:t>This documentation is intended to provide information on how to use the provided CSV parser.</w:t>
+      </w:r>
+    </w:p>
+    <w:p>
       <w:pPr>
-        <w:rPr>
-          <w:lang w:val="fr-FR"/>
-        </w:rPr>
+        <w:pStyle w:val="Heading1"/>
       </w:pPr>
       <w:r>
-        <w:rPr>
-          <w:lang w:val="fr-FR"/>
-        </w:rPr>
-        <w:t>T</w:t>
-      </w:r>
-      <w:r>
-        <w:rPr>
-          <w:lang w:val="fr-FR"/>
-        </w:rPr>
-        <w:t xml:space="preserve">he </w:t>
-      </w:r>
-      <w:r>
-        <w:t>included</w:t>
-      </w:r>
-      <w:r>
-        <w:rPr>
-          <w:lang w:val="fr-FR"/>
-        </w:rPr>
+        <w:t>Basic Tutorial</w:t>
+      </w:r>
+    </w:p>
+    <w:p>
+      <w:r>
+        <w:t>Once the header file and the implementation file are included in your project, CSV files and strings can be parsed using the following functions:</w:t>
+      </w:r>
+    </w:p>
+    <w:tbl>
+      <w:tblPr>
+        <w:tblStyle w:val="CodeBlock"/>
+        <w:tblpPr w:leftFromText="187" w:rightFromText="187" w:bottomFromText="144" w:vertAnchor="text" w:tblpY="1"/>
+        <w:tblOverlap w:val="never"/>
+        <w:tblW w:w="0" w:type="auto"/>
+        <w:tblLook w:val="04A0" w:firstRow="1" w:lastRow="0" w:firstColumn="1" w:lastColumn="0" w:noHBand="0" w:noVBand="1"/>
+      </w:tblPr>
+      <w:tblGrid>
+        <w:gridCol w:w="9350"/>
+      </w:tblGrid>
+      <w:tr>
+        <w:tc>
+          <w:tcPr>
+            <w:tcW w:w="9350" w:type="dxa"/>
+          </w:tcPr>
+          <w:p>
+            <w:pPr>
+              <w:rPr>
+                <w:rStyle w:val="CodeText"/>
+              </w:rPr>
+            </w:pPr>
+            <w:r>
+              <w:rPr>
+                <w:rStyle w:val="CodeText"/>
+              </w:rPr>
+              <w:t>struct csv_table * parse_string_to_csv_table(char * string, char delim,</w:t>
+            </w:r>
+            <w:r>
+              <w:rPr>
+                <w:rStyle w:val="CodeText"/>
+              </w:rPr>
+              <w:t xml:space="preserve"> char quot_char,</w:t>
+            </w:r>
+            <w:r>
+              <w:rPr>
+                <w:rStyle w:val="CodeText"/>
+              </w:rPr>
+              <w:t xml:space="preserve"> int strip_spaces, int discard_empty_cells);</w:t>
+            </w:r>
+          </w:p>
+          <w:p>
+            <w:pPr>
+              <w:rPr>
+                <w:rStyle w:val="CodeText"/>
+              </w:rPr>
+            </w:pPr>
+          </w:p>
+          <w:p>
+            <w:pPr>
+              <w:rPr>
+                <w:rStyle w:val="CodeText"/>
+              </w:rPr>
+            </w:pPr>
+            <w:r>
+              <w:rPr>
+                <w:rStyle w:val="CodeText"/>
+              </w:rPr>
+              <w:t>struct csv_table * open_and_parse_file_to_csv_table(char * filename, char delim,</w:t>
+            </w:r>
+            <w:r>
+              <w:rPr>
+                <w:rStyle w:val="CodeText"/>
+              </w:rPr>
+              <w:t xml:space="preserve"> char quot_char, </w:t>
+            </w:r>
+            <w:r>
+              <w:rPr>
+                <w:rStyle w:val="CodeText"/>
+              </w:rPr>
+              <w:t>int strip_spaces, int discard_empty_cells);</w:t>
+            </w:r>
+          </w:p>
+        </w:tc>
+      </w:tr>
+    </w:tbl>
+    <w:p>
+      <w:r>
+        <w:t>The functions take the string to parse (string) or the address of the file to read and parse (filename). The other function parameters control the parser behaviour:</w:t>
+      </w:r>
+    </w:p>
+    <w:tbl>
+      <w:tblPr>
+        <w:tblStyle w:val="TableGridLight"/>
+        <w:tblpPr w:leftFromText="187" w:rightFromText="187" w:bottomFromText="144" w:vertAnchor="text" w:tblpY="1"/>
+        <w:tblOverlap w:val="never"/>
+        <w:tblW w:w="0" w:type="auto"/>
+        <w:tblLook w:val="04A0" w:firstRow="1" w:lastRow="0" w:firstColumn="1" w:lastColumn="0" w:noHBand="0" w:noVBand="1"/>
+      </w:tblPr>
+      <w:tblGrid>
+        <w:gridCol w:w="2306"/>
+        <w:gridCol w:w="7044"/>
+      </w:tblGrid>
+      <w:tr>
+        <w:tc>
+          <w:tcPr>
+            <w:tcW w:w="1795" w:type="dxa"/>
+          </w:tcPr>
+          <w:p>
+            <w:pPr>
+              <w:rPr>
+                <w:b/>
+                <w:bCs/>
+              </w:rPr>
+            </w:pPr>
+            <w:r>
+              <w:rPr>
+                <w:b/>
+                <w:bCs/>
+              </w:rPr>
+              <w:t>Parameter</w:t>
+            </w:r>
+          </w:p>
+        </w:tc>
+        <w:tc>
+          <w:tcPr>
+            <w:tcW w:w="7555" w:type="dxa"/>
+          </w:tcPr>
+          <w:p>
+            <w:pPr>
+              <w:rPr>
+                <w:b/>
+                <w:bCs/>
+              </w:rPr>
+            </w:pPr>
+            <w:r>
+              <w:rPr>
+                <w:b/>
+                <w:bCs/>
+              </w:rPr>
+              <w:t>Description</w:t>
+            </w:r>
+          </w:p>
+        </w:tc>
+      </w:tr>
+      <w:tr>
+        <w:tc>
+          <w:tcPr>
+            <w:tcW w:w="1795" w:type="dxa"/>
+          </w:tcPr>
+          <w:p>
+            <w:pPr>
+              <w:rPr>
+                <w:rStyle w:val="CodeText"/>
+              </w:rPr>
+            </w:pPr>
+            <w:r>
+              <w:rPr>
+                <w:rStyle w:val="CodeText"/>
+              </w:rPr>
+              <w:t>delim</w:t>
+            </w:r>
+          </w:p>
+        </w:tc>
+        <w:tc>
+          <w:tcPr>
+            <w:tcW w:w="7555" w:type="dxa"/>
+          </w:tcPr>
+          <w:p>
+            <w:pPr>
+              <w:rPr>
+                <w:rStyle w:val="CodeText"/>
+              </w:rPr>
+            </w:pPr>
+            <w:r>
+              <w:t>This is the character used to separate values.</w:t>
+            </w:r>
+            <w:r>
+              <w:t xml:space="preserve"> For CSVs it is </w:t>
+            </w:r>
+            <w:r>
+              <w:rPr>
+                <w:rStyle w:val="CodeText"/>
+              </w:rPr>
+              <w:t>,</w:t>
+            </w:r>
+            <w:r>
+              <w:t xml:space="preserve"> </w:t>
+            </w:r>
+            <w:r>
+              <w:t>but it can be set to any symbol.</w:t>
+            </w:r>
+          </w:p>
+        </w:tc>
+      </w:tr>
+      <w:tr>
+        <w:tc>
+          <w:tcPr>
+            <w:tcW w:w="1795" w:type="dxa"/>
+          </w:tcPr>
+          <w:p>
+            <w:pPr>
+              <w:rPr>
+                <w:rStyle w:val="CodeText"/>
+              </w:rPr>
+            </w:pPr>
+            <w:r>
+              <w:rPr>
+                <w:rStyle w:val="CodeText"/>
+              </w:rPr>
+              <w:t>quot_char</w:t>
+            </w:r>
+          </w:p>
+        </w:tc>
+        <w:tc>
+          <w:tcPr>
+            <w:tcW w:w="7555" w:type="dxa"/>
+          </w:tcPr>
+          <w:p>
+            <w:r>
+              <w:t xml:space="preserve">Character used for making quotes, </w:t>
+            </w:r>
+            <w:proofErr w:type="gramStart"/>
+            <w:r>
+              <w:t>e.g.</w:t>
+            </w:r>
+            <w:proofErr w:type="gramEnd"/>
+            <w:r>
+              <w:t xml:space="preserve"> </w:t>
+            </w:r>
+            <w:r>
+              <w:rPr>
+                <w:rStyle w:val="CodeText"/>
+              </w:rPr>
+              <w:t>"</w:t>
+            </w:r>
+            <w:r>
+              <w:t xml:space="preserve"> or </w:t>
+            </w:r>
+            <w:r>
+              <w:rPr>
+                <w:rStyle w:val="CodeText"/>
+              </w:rPr>
+              <w:t>'</w:t>
+            </w:r>
+          </w:p>
+        </w:tc>
+      </w:tr>
+      <w:tr>
+        <w:tc>
+          <w:tcPr>
+            <w:tcW w:w="1795" w:type="dxa"/>
+          </w:tcPr>
+          <w:p>
+            <w:pPr>
+              <w:rPr>
+                <w:rStyle w:val="CodeText"/>
+              </w:rPr>
+            </w:pPr>
+            <w:r>
+              <w:rPr>
+                <w:rStyle w:val="CodeText"/>
+              </w:rPr>
+              <w:t>strip_spaces</w:t>
+            </w:r>
+          </w:p>
+        </w:tc>
+        <w:tc>
+          <w:tcPr>
+            <w:tcW w:w="7555" w:type="dxa"/>
+          </w:tcPr>
+          <w:p>
+            <w:r>
+              <w:t>Boolean flag. If true (1), parsed CSV values will be stripped of leading and trailing spaces.</w:t>
+            </w:r>
+          </w:p>
+        </w:tc>
+      </w:tr>
+      <w:tr>
+        <w:tc>
+          <w:tcPr>
+            <w:tcW w:w="1795" w:type="dxa"/>
+          </w:tcPr>
+          <w:p>
+            <w:pPr>
+              <w:rPr>
+                <w:rStyle w:val="CodeText"/>
+              </w:rPr>
+            </w:pPr>
+            <w:r>
+              <w:rPr>
+                <w:rStyle w:val="CodeText"/>
+              </w:rPr>
+              <w:t>discard_empty_cells</w:t>
+            </w:r>
+          </w:p>
+        </w:tc>
+        <w:tc>
+          <w:tcPr>
+            <w:tcW w:w="7555" w:type="dxa"/>
+          </w:tcPr>
+          <w:p>
+            <w:r>
+              <w:t>Boolean flag. If true (1), any value that is an empty string (</w:t>
+            </w:r>
+            <w:r>
+              <w:rPr>
+                <w:rStyle w:val="CodeText"/>
+              </w:rPr>
+              <w:t>""</w:t>
+            </w:r>
+            <w:r>
+              <w:t>) will not be added to the parsed structure.</w:t>
+            </w:r>
+          </w:p>
+        </w:tc>
+      </w:tr>
+    </w:tbl>
+    <w:p>
+      <w:r>
+        <w:rPr>
+          <w:i/>
+          <w:iCs/>
+        </w:rPr>
+        <w:t xml:space="preserve">Note: If the delimiter is a space character </w:t>
+      </w:r>
+      <w:r>
+        <w:t>(</w:t>
+      </w:r>
+      <w:r>
+        <w:rPr>
+          <w:rStyle w:val="CodeText"/>
+        </w:rPr>
+        <w:t>' '</w:t>
+      </w:r>
+      <w:r>
+        <w:t>)</w:t>
+      </w:r>
+      <w:r>
+        <w:rPr>
+          <w:i/>
+          <w:iCs/>
+        </w:rPr>
+        <w:t xml:space="preserve">, </w:t>
+      </w:r>
+      <w:r>
+        <w:rPr>
+          <w:rStyle w:val="CodeText"/>
+        </w:rPr>
+        <w:t>strip_spaces</w:t>
+      </w:r>
+      <w:r>
+        <w:rPr>
+          <w:i/>
+          <w:iCs/>
+        </w:rPr>
+        <w:t xml:space="preserve"> and </w:t>
+      </w:r>
+      <w:r>
+        <w:rPr>
+          <w:rStyle w:val="CodeText"/>
+        </w:rPr>
+        <w:t>discard_empty_cells</w:t>
+      </w:r>
+      <w:r>
+        <w:rPr>
+          <w:i/>
+          <w:iCs/>
+        </w:rPr>
+        <w:t xml:space="preserve"> will b</w:t>
+      </w:r>
+      <w:r>
+        <w:rPr>
+          <w:i/>
+          <w:iCs/>
+        </w:rPr>
+        <w:t xml:space="preserve">e overridden to </w:t>
+      </w:r>
+      <w:r>
+        <w:rPr>
+          <w:rStyle w:val="CodeText"/>
+        </w:rPr>
+        <w:t>0</w:t>
+      </w:r>
+      <w:r>
+        <w:rPr>
+          <w:i/>
+          <w:iCs/>
+        </w:rPr>
+        <w:t xml:space="preserve"> (false) and </w:t>
+      </w:r>
+      <w:r>
+        <w:rPr>
+          <w:rStyle w:val="CodeText"/>
+        </w:rPr>
+        <w:t>1</w:t>
+      </w:r>
+      <w:r>
+        <w:rPr>
+          <w:i/>
+          <w:iCs/>
+        </w:rPr>
+        <w:t xml:space="preserve"> (true) respectively.</w:t>
+      </w:r>
+    </w:p>
+    <w:p>
+      <w:r>
+        <w:t xml:space="preserve">The return value is a pointer to the structure used to store the parsed CSV values, a </w:t>
+      </w:r>
+      <w:r>
+        <w:rPr>
+          <w:rStyle w:val="CodeText"/>
+        </w:rPr>
+        <w:t>struct csv_table</w:t>
+      </w:r>
+      <w:r>
+        <w:t>.</w:t>
+      </w:r>
+    </w:p>
+    <w:p>
+      <w:r>
+        <w:rPr>
+          <w:rStyle w:val="CodeText"/>
+        </w:rPr>
+        <w:t>struct csv_table</w:t>
+      </w:r>
+      <w:r>
+        <w:t xml:space="preserve"> is the highest level of the parsed CSV structure. It is made up of a</w:t>
+      </w:r>
+      <w:r>
+        <w:t xml:space="preserve"> doubly</w:t>
+      </w:r>
+      <w:r>
         <w:t xml:space="preserve"> </w:t>
       </w:r>
       <w:r>
-        <w:rPr>
-          <w:lang w:val="fr-FR"/>
-        </w:rPr>
-        <w:t xml:space="preserve">files </w:t>
-      </w:r>
-      <w:proofErr w:type="spellStart"/>
-      <w:r>
-        <w:rPr>
-          <w:lang w:val="fr-FR"/>
-        </w:rPr>
-        <w:t>provide</w:t>
-      </w:r>
-      <w:proofErr w:type="spellEnd"/>
-      <w:r>
-        <w:rPr>
-          <w:lang w:val="fr-FR"/>
-        </w:rPr>
+        <w:t xml:space="preserve">linked </w:t>
+      </w:r>
+      <w:r>
+        <w:t xml:space="preserve">list of </w:t>
+      </w:r>
+      <w:r>
+        <w:rPr>
+          <w:rStyle w:val="CodeText"/>
+        </w:rPr>
+        <w:t>struct csv_row</w:t>
+      </w:r>
+      <w:r>
+        <w:t xml:space="preserve">, which are </w:t>
+      </w:r>
+      <w:r>
+        <w:t>in turn made</w:t>
+      </w:r>
+      <w:r>
+        <w:t xml:space="preserve"> up of a</w:t>
+      </w:r>
+      <w:r>
+        <w:t xml:space="preserve"> doubly linked</w:t>
+      </w:r>
+      <w:r>
+        <w:t xml:space="preserve"> list of </w:t>
+      </w:r>
+      <w:r>
+        <w:rPr>
+          <w:rStyle w:val="CodeText"/>
+        </w:rPr>
+        <w:t>struct csv_cell</w:t>
+      </w:r>
+      <w:r>
+        <w:t xml:space="preserve">. The </w:t>
+      </w:r>
+      <w:r>
+        <w:rPr>
+          <w:rStyle w:val="CodeText"/>
+        </w:rPr>
+        <w:t>struct csv_cell</w:t>
+      </w:r>
+      <w:r>
         <w:t xml:space="preserve"> </w:t>
       </w:r>
-      <w:proofErr w:type="spellStart"/>
-      <w:r>
-        <w:rPr>
-          <w:lang w:val="fr-FR"/>
-        </w:rPr>
-        <w:t>func</w:t>
-      </w:r>
-      <w:proofErr w:type="spellEnd"/>
-    </w:p>
+      <w:r>
+        <w:t xml:space="preserve">contains the appropriate parsed string value in its </w:t>
+      </w:r>
+      <w:r>
+        <w:rPr>
+          <w:rStyle w:val="CodeText"/>
+        </w:rPr>
+        <w:t>str</w:t>
+      </w:r>
+      <w:r>
+        <w:t xml:space="preserve"> field.</w:t>
+      </w:r>
+    </w:p>
+    <w:p>
+      <w:pPr>
+        <w:keepNext/>
+        <w:jc w:val="center"/>
+      </w:pPr>
+      <w:r>
+        <w:lastRenderedPageBreak/>
+        <w:drawing>
+          <wp:inline distT="0" distB="0" distL="0" distR="0" wp14:anchorId="28B276C3" wp14:editId="545F1227">
+            <wp:extent cx="5328557" cy="4396060"/>
+            <wp:effectExtent l="0" t="0" r="5715" b="5080"/>
+            <wp:docPr id="1" name="Picture 1" descr="Diagram&#10;&#10;Description automatically generated"/>
+            <wp:cNvGraphicFramePr>
+              <a:graphicFrameLocks xmlns:a="http://schemas.openxmlformats.org/drawingml/2006/main" noChangeAspect="1"/>
+            </wp:cNvGraphicFramePr>
+            <a:graphic xmlns:a="http://schemas.openxmlformats.org/drawingml/2006/main">
+              <a:graphicData uri="http://schemas.openxmlformats.org/drawingml/2006/picture">
+                <pic:pic xmlns:pic="http://schemas.openxmlformats.org/drawingml/2006/picture">
+                  <pic:nvPicPr>
+                    <pic:cNvPr id="1" name="Picture 1" descr="Diagram&#10;&#10;Description automatically generated"/>
+                    <pic:cNvPicPr/>
+                  </pic:nvPicPr>
+                  <pic:blipFill>
+                    <a:blip r:embed="rId5"/>
+                    <a:stretch>
+                      <a:fillRect/>
+                    </a:stretch>
+                  </pic:blipFill>
+                  <pic:spPr>
+                    <a:xfrm>
+                      <a:off x="0" y="0"/>
+                      <a:ext cx="5331840" cy="4398768"/>
+                    </a:xfrm>
+                    <a:prstGeom prst="rect">
+                      <a:avLst/>
+                    </a:prstGeom>
+                  </pic:spPr>
+                </pic:pic>
+              </a:graphicData>
+            </a:graphic>
+          </wp:inline>
+        </w:drawing>
+      </w:r>
+    </w:p>
+    <w:p>
+      <w:pPr>
+        <w:pStyle w:val="Caption"/>
+        <w:jc w:val="center"/>
+      </w:pPr>
+      <w:r>
+        <w:t xml:space="preserve">Figure </w:t>
+      </w:r>
+      <w:r>
+        <w:fldChar w:fldCharType="begin"/>
+      </w:r>
+      <w:r>
+        <w:instrText xml:space="preserve"> SEQ Figure \* ARABIC </w:instrText>
+      </w:r>
+      <w:r>
+        <w:fldChar w:fldCharType="separate"/>
+      </w:r>
+      <w:r>
+        <w:rPr>
+          <w:noProof/>
+        </w:rPr>
+        <w:t>1</w:t>
+      </w:r>
+      <w:r>
+        <w:fldChar w:fldCharType="end"/>
+      </w:r>
+      <w:r>
+        <w:t xml:space="preserve"> - Parsed CSV Structure Layout</w:t>
+      </w:r>
+    </w:p>
+    <w:p>
+      <w:r>
+        <w:t xml:space="preserve">The structure is designed to mirror the table layout in the unparsed </w:t>
+      </w:r>
+      <w:proofErr w:type="gramStart"/>
+      <w:r>
+        <w:t>CSV, and</w:t>
+      </w:r>
+      <w:proofErr w:type="gramEnd"/>
+      <w:r>
+        <w:t xml:space="preserve"> provides functions to get a row/cell at a specific row and column index (see </w:t>
+      </w:r>
+      <w:commentRangeStart w:id="0"/>
+      <w:r>
+        <w:t>&lt;some link here&gt;</w:t>
+      </w:r>
+      <w:commentRangeEnd w:id="0"/>
+      <w:r>
+        <w:rPr>
+          <w:rStyle w:val="CommentReference"/>
+        </w:rPr>
+        <w:commentReference w:id="0"/>
+      </w:r>
+      <w:r>
+        <w:t>).</w:t>
+      </w:r>
+    </w:p>
+    <w:p>
+      <w:r>
+        <w:t xml:space="preserve">The parsed CSV structure is allocated on the heap and therefore must be freed manually. The header files include free functions for each of the CSV structures </w:t>
+      </w:r>
+      <w:r>
+        <w:t>to</w:t>
+      </w:r>
+      <w:r>
+        <w:t xml:space="preserve"> make sure all allocated memory is freed (see </w:t>
+      </w:r>
+      <w:commentRangeStart w:id="1"/>
+      <w:r>
+        <w:t>&lt;some link here&gt;</w:t>
+      </w:r>
+      <w:commentRangeEnd w:id="1"/>
+      <w:r>
+        <w:rPr>
+          <w:rStyle w:val="CommentReference"/>
+        </w:rPr>
+        <w:commentReference w:id="1"/>
+      </w:r>
+      <w:r>
+        <w:t>)</w:t>
+      </w:r>
+      <w:r>
+        <w:t>.</w:t>
+      </w:r>
+    </w:p>
+    <w:p/>
+    <w:p>
+      <w:pPr>
+        <w:pStyle w:val="Heading1"/>
+      </w:pPr>
+      <w:r>
+        <w:lastRenderedPageBreak/>
+        <w:t>In-depth Tutorial</w:t>
+      </w:r>
+    </w:p>
+    <w:p>
+      <w:pPr>
+        <w:pStyle w:val="Heading2"/>
+      </w:pPr>
+      <w:r>
+        <w:t>Creating CSV Structures</w:t>
+      </w:r>
+    </w:p>
+    <w:p>
+      <w:pPr>
+        <w:pStyle w:val="Heading2"/>
+      </w:pPr>
+      <w:r>
+        <w:t>Freeing CSV Structures</w:t>
+      </w:r>
+    </w:p>
+    <w:p>
+      <w:pPr>
+        <w:pStyle w:val="Heading2"/>
+      </w:pPr>
+      <w:r>
+        <w:t>Getting Nested CSV Structures</w:t>
+      </w:r>
+    </w:p>
+    <w:p>
+      <w:pPr>
+        <w:pStyle w:val="Heading2"/>
+      </w:pPr>
+      <w:r>
+        <w:t xml:space="preserve">Combining CSV </w:t>
+      </w:r>
+      <w:r>
+        <w:t>Structures</w:t>
+      </w:r>
+    </w:p>
+    <w:p>
+      <w:pPr>
+        <w:pStyle w:val="Heading2"/>
+      </w:pPr>
+      <w:r>
+        <w:t>Separating and Deleting CSV Structures</w:t>
+      </w:r>
+    </w:p>
+    <w:p>
+      <w:pPr>
+        <w:pStyle w:val="Heading2"/>
+      </w:pPr>
+      <w:r>
+        <w:t>Comparing CSV Structures</w:t>
+      </w:r>
+    </w:p>
+    <w:p>
+      <w:pPr>
+        <w:pStyle w:val="Heading2"/>
+      </w:pPr>
+      <w:r>
+        <w:t>Checking for Strings in CSV Structures</w:t>
+      </w:r>
+    </w:p>
+    <w:p>
+      <w:pPr>
+        <w:pStyle w:val="Heading2"/>
+      </w:pPr>
+      <w:r>
+        <w:t>Iterating Through Rows/Cells</w:t>
+      </w:r>
+    </w:p>
+    <w:p/>
     <w:sectPr>
       <w:pgSz w:w="12240" w:h="15840"/>
       <w:pgMar w:top="1440" w:right="1440" w:bottom="1440" w:left="1440" w:header="720" w:footer="720" w:gutter="0"/>
@@ -100,6 +753,72 @@
     </w:sectPr>
   </w:body>
 </w:document>
+</file>
+
+<file path=word/comments.xml><?xml version="1.0" encoding="utf-8"?>
+<w:comments xmlns:wpc="http://schemas.microsoft.com/office/word/2010/wordprocessingCanvas" xmlns:cx="http://schemas.microsoft.com/office/drawing/2014/chartex" xmlns:cx1="http://schemas.microsoft.com/office/drawing/2015/9/8/chartex" xmlns:cx2="http://schemas.microsoft.com/office/drawing/2015/10/21/chartex" xmlns:cx3="http://schemas.microsoft.com/office/drawing/2016/5/9/chartex" xmlns:cx4="http://schemas.microsoft.com/office/drawing/2016/5/10/chartex" xmlns:cx5="http://schemas.microsoft.com/office/drawing/2016/5/11/chartex" xmlns:cx6="http://schemas.microsoft.com/office/drawing/2016/5/12/chartex" xmlns:cx7="http://schemas.microsoft.com/office/drawing/2016/5/13/chartex" xmlns:cx8="http://schemas.microsoft.com/office/drawing/2016/5/14/chartex" xmlns:mc="http://schemas.openxmlformats.org/markup-compatibility/2006" xmlns:aink="http://schemas.microsoft.com/office/drawing/2016/ink" xmlns:am3d="http://schemas.microsoft.com/office/drawing/2017/model3d" xmlns:o="urn:schemas-microsoft-com:office:office" xmlns:oel="http://schemas.microsoft.com/office/2019/extlst" xmlns:r="http://schemas.openxmlformats.org/officeDocument/2006/relationships" xmlns:m="http://schemas.openxmlformats.org/officeDocument/2006/math" xmlns:v="urn:schemas-microsoft-com:vml" xmlns:wp14="http://schemas.microsoft.com/office/word/2010/wordprocessingDrawing" xmlns:wp="http://schemas.openxmlformats.org/drawingml/2006/wordprocessingDrawing" xmlns:w10="urn:schemas-microsoft-com:office:word" xmlns:w="http://schemas.openxmlformats.org/wordprocessingml/2006/main" xmlns:w14="http://schemas.microsoft.com/office/word/2010/wordml" xmlns:w15="http://schemas.microsoft.com/office/word/2012/wordml" xmlns:w16cex="http://schemas.microsoft.com/office/word/2018/wordml/cex" xmlns:w16cid="http://schemas.microsoft.com/office/word/2016/wordml/cid" xmlns:w16="http://schemas.microsoft.com/office/word/2018/wordml" xmlns:w16sdtdh="http://schemas.microsoft.com/office/word/2020/wordml/sdtdatahash" xmlns:w16se="http://schemas.microsoft.com/office/word/2015/wordml/symex" xmlns:wpg="http://schemas.microsoft.com/office/word/2010/wordprocessingGroup" xmlns:wpi="http://schemas.microsoft.com/office/word/2010/wordprocessingInk" xmlns:wne="http://schemas.microsoft.com/office/word/2006/wordml" xmlns:wps="http://schemas.microsoft.com/office/word/2010/wordprocessingShape" mc:Ignorable="w14 w15 w16se w16cid w16 w16cex w16sdtdh wp14">
+  <w:comment w:id="0" w:author="Ifeanyi Emmanuel Maduabuchi" w:date="2022-08-02T16:12:00Z" w:initials="IEM">
+    <w:p>
+      <w:pPr>
+        <w:pStyle w:val="CommentText"/>
+      </w:pPr>
+      <w:r>
+        <w:rPr>
+          <w:rStyle w:val="CommentReference"/>
+        </w:rPr>
+        <w:annotationRef/>
+      </w:r>
+      <w:r>
+        <w:t>Populate this</w:t>
+      </w:r>
+    </w:p>
+  </w:comment>
+  <w:comment w:id="1" w:author="Ifeanyi Emmanuel Maduabuchi" w:date="2022-08-02T16:19:00Z" w:initials="IEM">
+    <w:p>
+      <w:pPr>
+        <w:pStyle w:val="CommentText"/>
+      </w:pPr>
+      <w:r>
+        <w:rPr>
+          <w:rStyle w:val="CommentReference"/>
+        </w:rPr>
+        <w:annotationRef/>
+      </w:r>
+      <w:r>
+        <w:t>Populate this</w:t>
+      </w:r>
+    </w:p>
+  </w:comment>
+</w:comments>
+</file>
+
+<file path=word/commentsExtended.xml><?xml version="1.0" encoding="utf-8"?>
+<w15:commentsEx xmlns:wpc="http://schemas.microsoft.com/office/word/2010/wordprocessingCanvas" xmlns:cx="http://schemas.microsoft.com/office/drawing/2014/chartex" xmlns:cx1="http://schemas.microsoft.com/office/drawing/2015/9/8/chartex" xmlns:cx2="http://schemas.microsoft.com/office/drawing/2015/10/21/chartex" xmlns:cx3="http://schemas.microsoft.com/office/drawing/2016/5/9/chartex" xmlns:cx4="http://schemas.microsoft.com/office/drawing/2016/5/10/chartex" xmlns:cx5="http://schemas.microsoft.com/office/drawing/2016/5/11/chartex" xmlns:cx6="http://schemas.microsoft.com/office/drawing/2016/5/12/chartex" xmlns:cx7="http://schemas.microsoft.com/office/drawing/2016/5/13/chartex" xmlns:cx8="http://schemas.microsoft.com/office/drawing/2016/5/14/chartex" xmlns:mc="http://schemas.openxmlformats.org/markup-compatibility/2006" xmlns:aink="http://schemas.microsoft.com/office/drawing/2016/ink" xmlns:am3d="http://schemas.microsoft.com/office/drawing/2017/model3d" xmlns:o="urn:schemas-microsoft-com:office:office" xmlns:oel="http://schemas.microsoft.com/office/2019/extlst" xmlns:r="http://schemas.openxmlformats.org/officeDocument/2006/relationships" xmlns:m="http://schemas.openxmlformats.org/officeDocument/2006/math" xmlns:v="urn:schemas-microsoft-com:vml" xmlns:wp14="http://schemas.microsoft.com/office/word/2010/wordprocessingDrawing" xmlns:wp="http://schemas.openxmlformats.org/drawingml/2006/wordprocessingDrawing" xmlns:w10="urn:schemas-microsoft-com:office:word" xmlns:w="http://schemas.openxmlformats.org/wordprocessingml/2006/main" xmlns:w14="http://schemas.microsoft.com/office/word/2010/wordml" xmlns:w15="http://schemas.microsoft.com/office/word/2012/wordml" xmlns:w16cex="http://schemas.microsoft.com/office/word/2018/wordml/cex" xmlns:w16cid="http://schemas.microsoft.com/office/word/2016/wordml/cid" xmlns:w16="http://schemas.microsoft.com/office/word/2018/wordml" xmlns:w16sdtdh="http://schemas.microsoft.com/office/word/2020/wordml/sdtdatahash" xmlns:w16se="http://schemas.microsoft.com/office/word/2015/wordml/symex" xmlns:wpg="http://schemas.microsoft.com/office/word/2010/wordprocessingGroup" xmlns:wpi="http://schemas.microsoft.com/office/word/2010/wordprocessingInk" xmlns:wne="http://schemas.microsoft.com/office/word/2006/wordml" xmlns:wps="http://schemas.microsoft.com/office/word/2010/wordprocessingShape" mc:Ignorable="w14 w15 w16se w16cid w16 w16cex w16sdtdh wp14">
+  <w15:commentEx w15:paraId="75561454" w15:done="0"/>
+  <w15:commentEx w15:paraId="3AF728EA" w15:done="0"/>
+</w15:commentsEx>
+</file>
+
+<file path=word/commentsExtensible.xml><?xml version="1.0" encoding="utf-8"?>
+<w16cex:commentsExtensible xmlns:wpc="http://schemas.microsoft.com/office/word/2010/wordprocessingCanvas" xmlns:cx="http://schemas.microsoft.com/office/drawing/2014/chartex" xmlns:cx1="http://schemas.microsoft.com/office/drawing/2015/9/8/chartex" xmlns:cx2="http://schemas.microsoft.com/office/drawing/2015/10/21/chartex" xmlns:cx3="http://schemas.microsoft.com/office/drawing/2016/5/9/chartex" xmlns:cx4="http://schemas.microsoft.com/office/drawing/2016/5/10/chartex" xmlns:cx5="http://schemas.microsoft.com/office/drawing/2016/5/11/chartex" xmlns:cx6="http://schemas.microsoft.com/office/drawing/2016/5/12/chartex" xmlns:cx7="http://schemas.microsoft.com/office/drawing/2016/5/13/chartex" xmlns:cx8="http://schemas.microsoft.com/office/drawing/2016/5/14/chartex" xmlns:mc="http://schemas.openxmlformats.org/markup-compatibility/2006" xmlns:aink="http://schemas.microsoft.com/office/drawing/2016/ink" xmlns:am3d="http://schemas.microsoft.com/office/drawing/2017/model3d" xmlns:o="urn:schemas-microsoft-com:office:office" xmlns:oel="http://schemas.microsoft.com/office/2019/extlst" xmlns:r="http://schemas.openxmlformats.org/officeDocument/2006/relationships" xmlns:m="http://schemas.openxmlformats.org/officeDocument/2006/math" xmlns:v="urn:schemas-microsoft-com:vml" xmlns:wp14="http://schemas.microsoft.com/office/word/2010/wordprocessingDrawing" xmlns:wp="http://schemas.openxmlformats.org/drawingml/2006/wordprocessingDrawing" xmlns:w10="urn:schemas-microsoft-com:office:word" xmlns:w="http://schemas.openxmlformats.org/wordprocessingml/2006/main" xmlns:w14="http://schemas.microsoft.com/office/word/2010/wordml" xmlns:w15="http://schemas.microsoft.com/office/word/2012/wordml" xmlns:w16cex="http://schemas.microsoft.com/office/word/2018/wordml/cex" xmlns:w16cid="http://schemas.microsoft.com/office/word/2016/wordml/cid" xmlns:w16="http://schemas.microsoft.com/office/word/2018/wordml" xmlns:w16sdtdh="http://schemas.microsoft.com/office/word/2020/wordml/sdtdatahash" xmlns:w16se="http://schemas.microsoft.com/office/word/2015/wordml/symex" xmlns:wpg="http://schemas.microsoft.com/office/word/2010/wordprocessingGroup" xmlns:wpi="http://schemas.microsoft.com/office/word/2010/wordprocessingInk" xmlns:wne="http://schemas.microsoft.com/office/word/2006/wordml" xmlns:wps="http://schemas.microsoft.com/office/word/2010/wordprocessingShape" mc:Ignorable="w14 w15 w16se w16cid w16 w16cex w16sdtdh wp14">
+  <w16cex:commentExtensible w16cex:durableId="2693CB7F" w16cex:dateUtc="2022-08-02T20:12:00Z"/>
+  <w16cex:commentExtensible w16cex:durableId="2693CD15" w16cex:dateUtc="2022-08-02T20:19:00Z"/>
+</w16cex:commentsExtensible>
+</file>
+
+<file path=word/commentsIds.xml><?xml version="1.0" encoding="utf-8"?>
+<w16cid:commentsIds xmlns:wpc="http://schemas.microsoft.com/office/word/2010/wordprocessingCanvas" xmlns:cx="http://schemas.microsoft.com/office/drawing/2014/chartex" xmlns:cx1="http://schemas.microsoft.com/office/drawing/2015/9/8/chartex" xmlns:cx2="http://schemas.microsoft.com/office/drawing/2015/10/21/chartex" xmlns:cx3="http://schemas.microsoft.com/office/drawing/2016/5/9/chartex" xmlns:cx4="http://schemas.microsoft.com/office/drawing/2016/5/10/chartex" xmlns:cx5="http://schemas.microsoft.com/office/drawing/2016/5/11/chartex" xmlns:cx6="http://schemas.microsoft.com/office/drawing/2016/5/12/chartex" xmlns:cx7="http://schemas.microsoft.com/office/drawing/2016/5/13/chartex" xmlns:cx8="http://schemas.microsoft.com/office/drawing/2016/5/14/chartex" xmlns:mc="http://schemas.openxmlformats.org/markup-compatibility/2006" xmlns:aink="http://schemas.microsoft.com/office/drawing/2016/ink" xmlns:am3d="http://schemas.microsoft.com/office/drawing/2017/model3d" xmlns:o="urn:schemas-microsoft-com:office:office" xmlns:oel="http://schemas.microsoft.com/office/2019/extlst" xmlns:r="http://schemas.openxmlformats.org/officeDocument/2006/relationships" xmlns:m="http://schemas.openxmlformats.org/officeDocument/2006/math" xmlns:v="urn:schemas-microsoft-com:vml" xmlns:wp14="http://schemas.microsoft.com/office/word/2010/wordprocessingDrawing" xmlns:wp="http://schemas.openxmlformats.org/drawingml/2006/wordprocessingDrawing" xmlns:w10="urn:schemas-microsoft-com:office:word" xmlns:w="http://schemas.openxmlformats.org/wordprocessingml/2006/main" xmlns:w14="http://schemas.microsoft.com/office/word/2010/wordml" xmlns:w15="http://schemas.microsoft.com/office/word/2012/wordml" xmlns:w16cex="http://schemas.microsoft.com/office/word/2018/wordml/cex" xmlns:w16cid="http://schemas.microsoft.com/office/word/2016/wordml/cid" xmlns:w16="http://schemas.microsoft.com/office/word/2018/wordml" xmlns:w16sdtdh="http://schemas.microsoft.com/office/word/2020/wordml/sdtdatahash" xmlns:w16se="http://schemas.microsoft.com/office/word/2015/wordml/symex" xmlns:wpg="http://schemas.microsoft.com/office/word/2010/wordprocessingGroup" xmlns:wpi="http://schemas.microsoft.com/office/word/2010/wordprocessingInk" xmlns:wne="http://schemas.microsoft.com/office/word/2006/wordml" xmlns:wps="http://schemas.microsoft.com/office/word/2010/wordprocessingShape" mc:Ignorable="w14 w15 w16se w16cid w16 w16cex w16sdtdh wp14">
+  <w16cid:commentId w16cid:paraId="75561454" w16cid:durableId="2693CB7F"/>
+  <w16cid:commentId w16cid:paraId="3AF728EA" w16cid:durableId="2693CD15"/>
+</w16cid:commentsIds>
+</file>
+
+<file path=word/people.xml><?xml version="1.0" encoding="utf-8"?>
+<w15:people xmlns:wpc="http://schemas.microsoft.com/office/word/2010/wordprocessingCanvas" xmlns:cx="http://schemas.microsoft.com/office/drawing/2014/chartex" xmlns:cx1="http://schemas.microsoft.com/office/drawing/2015/9/8/chartex" xmlns:cx2="http://schemas.microsoft.com/office/drawing/2015/10/21/chartex" xmlns:cx3="http://schemas.microsoft.com/office/drawing/2016/5/9/chartex" xmlns:cx4="http://schemas.microsoft.com/office/drawing/2016/5/10/chartex" xmlns:cx5="http://schemas.microsoft.com/office/drawing/2016/5/11/chartex" xmlns:cx6="http://schemas.microsoft.com/office/drawing/2016/5/12/chartex" xmlns:cx7="http://schemas.microsoft.com/office/drawing/2016/5/13/chartex" xmlns:cx8="http://schemas.microsoft.com/office/drawing/2016/5/14/chartex" xmlns:mc="http://schemas.openxmlformats.org/markup-compatibility/2006" xmlns:aink="http://schemas.microsoft.com/office/drawing/2016/ink" xmlns:am3d="http://schemas.microsoft.com/office/drawing/2017/model3d" xmlns:o="urn:schemas-microsoft-com:office:office" xmlns:oel="http://schemas.microsoft.com/office/2019/extlst" xmlns:r="http://schemas.openxmlformats.org/officeDocument/2006/relationships" xmlns:m="http://schemas.openxmlformats.org/officeDocument/2006/math" xmlns:v="urn:schemas-microsoft-com:vml" xmlns:wp14="http://schemas.microsoft.com/office/word/2010/wordprocessingDrawing" xmlns:wp="http://schemas.openxmlformats.org/drawingml/2006/wordprocessingDrawing" xmlns:w10="urn:schemas-microsoft-com:office:word" xmlns:w="http://schemas.openxmlformats.org/wordprocessingml/2006/main" xmlns:w14="http://schemas.microsoft.com/office/word/2010/wordml" xmlns:w15="http://schemas.microsoft.com/office/word/2012/wordml" xmlns:w16cex="http://schemas.microsoft.com/office/word/2018/wordml/cex" xmlns:w16cid="http://schemas.microsoft.com/office/word/2016/wordml/cid" xmlns:w16="http://schemas.microsoft.com/office/word/2018/wordml" xmlns:w16sdtdh="http://schemas.microsoft.com/office/word/2020/wordml/sdtdatahash" xmlns:w16se="http://schemas.microsoft.com/office/word/2015/wordml/symex" xmlns:wpg="http://schemas.microsoft.com/office/word/2010/wordprocessingGroup" xmlns:wpi="http://schemas.microsoft.com/office/word/2010/wordprocessingInk" xmlns:wne="http://schemas.microsoft.com/office/word/2006/wordml" xmlns:wps="http://schemas.microsoft.com/office/word/2010/wordprocessingShape" mc:Ignorable="w14 w15 w16se w16cid w16 w16cex w16sdtdh wp14">
+  <w15:person w15:author="Ifeanyi Emmanuel Maduabuchi">
+    <w15:presenceInfo w15:providerId="Windows Live" w15:userId="7928bc444d173d6a"/>
+  </w15:person>
+</w15:people>
 </file>
 
 <file path=word/styles.xml><?xml version="1.0" encoding="utf-8"?>
@@ -525,10 +1244,31 @@
       <w:szCs w:val="32"/>
     </w:rPr>
   </w:style>
+  <w:style w:type="paragraph" w:styleId="Heading2">
+    <w:name w:val="heading 2"/>
+    <w:basedOn w:val="Normal"/>
+    <w:next w:val="Normal"/>
+    <w:link w:val="Heading2Char"/>
+    <w:uiPriority w:val="9"/>
+    <w:unhideWhenUsed/>
+    <w:qFormat/>
+    <w:rsid w:val="001E566C"/>
+    <w:pPr>
+      <w:keepNext/>
+      <w:keepLines/>
+      <w:spacing w:before="40" w:after="0"/>
+      <w:outlineLvl w:val="1"/>
+    </w:pPr>
+    <w:rPr>
+      <w:rFonts w:asciiTheme="majorHAnsi" w:eastAsiaTheme="majorEastAsia" w:hAnsiTheme="majorHAnsi" w:cstheme="majorBidi"/>
+      <w:color w:val="2F5496" w:themeColor="accent1" w:themeShade="BF"/>
+      <w:sz w:val="26"/>
+      <w:szCs w:val="26"/>
+    </w:rPr>
+  </w:style>
   <w:style w:type="character" w:default="1" w:styleId="DefaultParagraphFont">
     <w:name w:val="Default Paragraph Font"/>
     <w:uiPriority w:val="1"/>
-    <w:semiHidden/>
     <w:unhideWhenUsed/>
   </w:style>
   <w:style w:type="table" w:default="1" w:styleId="TableNormal">
@@ -660,6 +1400,145 @@
       <w:kern w:val="28"/>
       <w:sz w:val="56"/>
       <w:szCs w:val="56"/>
+    </w:rPr>
+  </w:style>
+  <w:style w:type="table" w:styleId="TableGrid">
+    <w:name w:val="Table Grid"/>
+    <w:basedOn w:val="TableNormal"/>
+    <w:uiPriority w:val="39"/>
+    <w:rsid w:val="003F2D62"/>
+    <w:pPr>
+      <w:spacing w:after="0" w:line="240" w:lineRule="auto"/>
+    </w:pPr>
+    <w:tblPr>
+      <w:tblBorders>
+        <w:top w:val="single" w:sz="4" w:space="0" w:color="auto"/>
+        <w:left w:val="single" w:sz="4" w:space="0" w:color="auto"/>
+        <w:bottom w:val="single" w:sz="4" w:space="0" w:color="auto"/>
+        <w:right w:val="single" w:sz="4" w:space="0" w:color="auto"/>
+        <w:insideH w:val="single" w:sz="4" w:space="0" w:color="auto"/>
+        <w:insideV w:val="single" w:sz="4" w:space="0" w:color="auto"/>
+      </w:tblBorders>
+    </w:tblPr>
+  </w:style>
+  <w:style w:type="table" w:styleId="TableGridLight">
+    <w:name w:val="Grid Table Light"/>
+    <w:basedOn w:val="TableNormal"/>
+    <w:uiPriority w:val="40"/>
+    <w:rsid w:val="00D8642F"/>
+    <w:pPr>
+      <w:spacing w:after="0" w:line="240" w:lineRule="auto"/>
+    </w:pPr>
+    <w:tblPr>
+      <w:tblBorders>
+        <w:top w:val="single" w:sz="4" w:space="0" w:color="BFBFBF" w:themeColor="background1" w:themeShade="BF"/>
+        <w:left w:val="single" w:sz="4" w:space="0" w:color="BFBFBF" w:themeColor="background1" w:themeShade="BF"/>
+        <w:bottom w:val="single" w:sz="4" w:space="0" w:color="BFBFBF" w:themeColor="background1" w:themeShade="BF"/>
+        <w:right w:val="single" w:sz="4" w:space="0" w:color="BFBFBF" w:themeColor="background1" w:themeShade="BF"/>
+        <w:insideH w:val="single" w:sz="4" w:space="0" w:color="BFBFBF" w:themeColor="background1" w:themeShade="BF"/>
+        <w:insideV w:val="single" w:sz="4" w:space="0" w:color="BFBFBF" w:themeColor="background1" w:themeShade="BF"/>
+      </w:tblBorders>
+    </w:tblPr>
+  </w:style>
+  <w:style w:type="paragraph" w:styleId="Caption">
+    <w:name w:val="caption"/>
+    <w:basedOn w:val="Normal"/>
+    <w:next w:val="Normal"/>
+    <w:uiPriority w:val="35"/>
+    <w:unhideWhenUsed/>
+    <w:qFormat/>
+    <w:rsid w:val="00554723"/>
+    <w:pPr>
+      <w:spacing w:after="200" w:line="240" w:lineRule="auto"/>
+    </w:pPr>
+    <w:rPr>
+      <w:i/>
+      <w:iCs/>
+      <w:color w:val="44546A" w:themeColor="text2"/>
+      <w:sz w:val="18"/>
+      <w:szCs w:val="18"/>
+    </w:rPr>
+  </w:style>
+  <w:style w:type="character" w:styleId="CommentReference">
+    <w:name w:val="annotation reference"/>
+    <w:basedOn w:val="DefaultParagraphFont"/>
+    <w:uiPriority w:val="99"/>
+    <w:semiHidden/>
+    <w:unhideWhenUsed/>
+    <w:rsid w:val="00373013"/>
+    <w:rPr>
+      <w:sz w:val="16"/>
+      <w:szCs w:val="16"/>
+    </w:rPr>
+  </w:style>
+  <w:style w:type="paragraph" w:styleId="CommentText">
+    <w:name w:val="annotation text"/>
+    <w:basedOn w:val="Normal"/>
+    <w:link w:val="CommentTextChar"/>
+    <w:uiPriority w:val="99"/>
+    <w:unhideWhenUsed/>
+    <w:rsid w:val="00373013"/>
+    <w:pPr>
+      <w:spacing w:line="240" w:lineRule="auto"/>
+    </w:pPr>
+    <w:rPr>
+      <w:sz w:val="20"/>
+      <w:szCs w:val="20"/>
+    </w:rPr>
+  </w:style>
+  <w:style w:type="character" w:customStyle="1" w:styleId="CommentTextChar">
+    <w:name w:val="Comment Text Char"/>
+    <w:basedOn w:val="DefaultParagraphFont"/>
+    <w:link w:val="CommentText"/>
+    <w:uiPriority w:val="99"/>
+    <w:rsid w:val="00373013"/>
+    <w:rPr>
+      <w:sz w:val="20"/>
+      <w:szCs w:val="20"/>
+      <w:lang w:val="en-CA"/>
+    </w:rPr>
+  </w:style>
+  <w:style w:type="paragraph" w:styleId="CommentSubject">
+    <w:name w:val="annotation subject"/>
+    <w:basedOn w:val="CommentText"/>
+    <w:next w:val="CommentText"/>
+    <w:link w:val="CommentSubjectChar"/>
+    <w:uiPriority w:val="99"/>
+    <w:semiHidden/>
+    <w:unhideWhenUsed/>
+    <w:rsid w:val="00373013"/>
+    <w:rPr>
+      <w:b/>
+      <w:bCs/>
+    </w:rPr>
+  </w:style>
+  <w:style w:type="character" w:customStyle="1" w:styleId="CommentSubjectChar">
+    <w:name w:val="Comment Subject Char"/>
+    <w:basedOn w:val="CommentTextChar"/>
+    <w:link w:val="CommentSubject"/>
+    <w:uiPriority w:val="99"/>
+    <w:semiHidden/>
+    <w:rsid w:val="00373013"/>
+    <w:rPr>
+      <w:b/>
+      <w:bCs/>
+      <w:sz w:val="20"/>
+      <w:szCs w:val="20"/>
+      <w:lang w:val="en-CA"/>
+    </w:rPr>
+  </w:style>
+  <w:style w:type="character" w:customStyle="1" w:styleId="Heading2Char">
+    <w:name w:val="Heading 2 Char"/>
+    <w:basedOn w:val="DefaultParagraphFont"/>
+    <w:link w:val="Heading2"/>
+    <w:uiPriority w:val="9"/>
+    <w:rsid w:val="001E566C"/>
+    <w:rPr>
+      <w:rFonts w:asciiTheme="majorHAnsi" w:eastAsiaTheme="majorEastAsia" w:hAnsiTheme="majorHAnsi" w:cstheme="majorBidi"/>
+      <w:color w:val="2F5496" w:themeColor="accent1" w:themeShade="BF"/>
+      <w:sz w:val="26"/>
+      <w:szCs w:val="26"/>
+      <w:lang w:val="en-CA"/>
     </w:rPr>
   </w:style>
 </w:styles>
@@ -958,4 +1837,16 @@
     </a:ext>
   </a:extLst>
 </a:theme>
+</file>
+
+<file path=customXml/item1.xml><?xml version="1.0" encoding="utf-8"?>
+<b:Sources xmlns:b="http://schemas.openxmlformats.org/officeDocument/2006/bibliography" xmlns="http://schemas.openxmlformats.org/officeDocument/2006/bibliography" SelectedStyle="\APASixthEditionOfficeOnline.xsl" StyleName="APA" Version="6"/>
+</file>
+
+<file path=customXml/itemProps1.xml><?xml version="1.0" encoding="utf-8"?>
+<ds:datastoreItem xmlns:ds="http://schemas.openxmlformats.org/officeDocument/2006/customXml" ds:itemID="{CE3C1873-22A9-4DF7-AE88-D355548F1A4F}">
+  <ds:schemaRefs>
+    <ds:schemaRef ds:uri="http://schemas.openxmlformats.org/officeDocument/2006/bibliography"/>
+  </ds:schemaRefs>
+</ds:datastoreItem>
 </file>
</xml_diff>

<commit_message>
Updated the diagrams with the new name fields
</commit_message>
<xml_diff>
--- a/C-CSVParser/doc/CSVParserDoc.docx
+++ b/C-CSVParser/doc/CSVParserDoc.docx
@@ -546,9 +546,9 @@
       <w:r>
         <w:lastRenderedPageBreak/>
         <w:drawing>
-          <wp:inline distT="0" distB="0" distL="0" distR="0" wp14:anchorId="28B276C3" wp14:editId="545F1227">
-            <wp:extent cx="5328557" cy="4396060"/>
-            <wp:effectExtent l="0" t="0" r="5715" b="5080"/>
+          <wp:inline distT="0" distB="0" distL="0" distR="0" wp14:anchorId="45C0A3DA" wp14:editId="20EB9503">
+            <wp:extent cx="5943600" cy="4759960"/>
+            <wp:effectExtent l="0" t="0" r="0" b="2540"/>
             <wp:docPr id="1" name="Picture 1" descr="Diagram&#10;&#10;Description automatically generated"/>
             <wp:cNvGraphicFramePr>
               <a:graphicFrameLocks xmlns:a="http://schemas.openxmlformats.org/drawingml/2006/main" noChangeAspect="1"/>
@@ -569,7 +569,7 @@
                   <pic:spPr>
                     <a:xfrm>
                       <a:off x="0" y="0"/>
-                      <a:ext cx="5331840" cy="4398768"/>
+                      <a:ext cx="5943600" cy="4759960"/>
                     </a:xfrm>
                     <a:prstGeom prst="rect">
                       <a:avLst/>
@@ -617,7 +617,24 @@
         <w:t>The structure is designed to mirror the table layout in the unparsed CSV</w:t>
       </w:r>
       <w:r>
-        <w:t>. Functions are provided</w:t>
+        <w:t>.</w:t>
+      </w:r>
+      <w:r>
+        <w:t xml:space="preserve"> The </w:t>
+      </w:r>
+      <w:r>
+        <w:rPr>
+          <w:rStyle w:val="CodeText"/>
+        </w:rPr>
+        <w:t>length</w:t>
+      </w:r>
+      <w:r>
+        <w:t xml:space="preserve"> field is the number of CSV rows or CSV Cells in the list of a CSV table or CSV row respectively.</w:t>
+      </w:r>
+    </w:p>
+    <w:p>
+      <w:r>
+        <w:t>Functions are provided</w:t>
       </w:r>
       <w:r>
         <w:t xml:space="preserve"> to get a row/cell at a specific row and column index (see </w:t>
@@ -754,6 +771,7 @@
               <w:rPr>
                 <w:rStyle w:val="CodeText"/>
               </w:rPr>
+              <w:lastRenderedPageBreak/>
               <w:t>// Create CSV cell with no string value</w:t>
             </w:r>
           </w:p>
@@ -787,7 +805,6 @@
               <w:rPr>
                 <w:rStyle w:val="CodeText"/>
               </w:rPr>
-              <w:lastRenderedPageBreak/>
               <w:t>// Create a cell with a string value</w:t>
             </w:r>
           </w:p>
@@ -809,7 +826,6 @@
     </w:tbl>
     <w:p>
       <w:r>
-        <w:lastRenderedPageBreak/>
         <w:t xml:space="preserve">CSV cells can have their </w:t>
       </w:r>
       <w:r>
@@ -1220,6 +1236,7 @@
               <w:rPr>
                 <w:rStyle w:val="CodeText"/>
               </w:rPr>
+              <w:lastRenderedPageBreak/>
               <w:t>free_csv_row(r1);</w:t>
             </w:r>
           </w:p>
@@ -1228,7 +1245,6 @@
     </w:tbl>
     <w:p>
       <w:r>
-        <w:lastRenderedPageBreak/>
         <w:t xml:space="preserve">When a CSV row is freed, all cells in its cell list are also freed (using </w:t>
       </w:r>
       <w:r>
@@ -1685,6 +1701,7 @@
     </w:tbl>
     <w:p>
       <w:r>
+        <w:lastRenderedPageBreak/>
         <w:t>This prints the set of CSV rows with their cell contents on one line. A newline character is also printed.</w:t>
       </w:r>
     </w:p>
@@ -1714,7 +1731,6 @@
               <w:rPr>
                 <w:rStyle w:val="CodeText"/>
               </w:rPr>
-              <w:lastRenderedPageBreak/>
               <w:t>[["Cell1", "Cell2"], ["Cell3", "Cell4"]]</w:t>
             </w:r>
           </w:p>
@@ -2209,6 +2225,7 @@
     </w:tbl>
     <w:p>
       <w:r>
+        <w:lastRenderedPageBreak/>
         <w:t xml:space="preserve">Use </w:t>
       </w:r>
       <w:r>
@@ -2247,7 +2264,6 @@
               <w:rPr>
                 <w:rStyle w:val="CodeText"/>
               </w:rPr>
-              <w:lastRenderedPageBreak/>
               <w:t>// t1 = [["Cell1", "Cell2"], ["Cell3", "Cell4"]]</w:t>
             </w:r>
           </w:p>
@@ -2650,6 +2666,7 @@
               <w:rPr>
                 <w:rStyle w:val="CodeText"/>
               </w:rPr>
+              <w:lastRenderedPageBreak/>
               <w:t>int get_row_coord_in_csv_table(struct csv_table *table, struct csv_row *row);</w:t>
             </w:r>
           </w:p>
@@ -2986,6 +3003,7 @@
               <w:rPr>
                 <w:rStyle w:val="CodeText"/>
               </w:rPr>
+              <w:lastRenderedPageBreak/>
               <w:t>struct csv_cell *c1 = new_csv_cell_from_str("Cell1");</w:t>
             </w:r>
           </w:p>
@@ -2999,7 +3017,6 @@
               <w:rPr>
                 <w:rStyle w:val="CodeText"/>
               </w:rPr>
-              <w:lastRenderedPageBreak/>
               <w:t>struct csv_cell *c2 = new_csv_cell_from_str("Cell2");</w:t>
             </w:r>
           </w:p>

</xml_diff>